<commit_message>
+ insert and select questions and passages into DB
+ server 0 displays questions
</commit_message>
<xml_diff>
--- a/samples/plainText_IU06_passages_to_Dep_Env_Res.docx
+++ b/samples/plainText_IU06_passages_to_Dep_Env_Res.docx
@@ -4236,8 +4236,26 @@
           <w:rFonts w:ascii="Arial" w:hAnsi="Arial" w:cs="Arial"/>
           <w:sz w:val="22"/>
           <w:szCs w:val="22"/>
-        </w:rPr>
-        <w:t xml:space="preserve">Looking ahead from the present position where food production has kept ahead of population growth globally, but has fallen per capita in 55 (mainly African) countries, it would seem that </w:t>
+          <w:lang w:val="en-US"/>
+        </w:rPr>
+        <w:t xml:space="preserve">    </w:t>
+      </w:r>
+      <w:r>
+        <w:rPr>
+          <w:rFonts w:ascii="Arial" w:hAnsi="Arial" w:cs="Arial"/>
+          <w:sz w:val="22"/>
+          <w:szCs w:val="22"/>
+          <w:lang w:val="en-US"/>
+        </w:rPr>
+        <w:t xml:space="preserve">    </w:t>
+      </w:r>
+      <w:r>
+        <w:rPr>
+          <w:rFonts w:ascii="Arial" w:hAnsi="Arial" w:cs="Arial"/>
+          <w:sz w:val="22"/>
+          <w:szCs w:val="22"/>
+        </w:rPr>
+        <w:t xml:space="preserve">Looking ahead from the present position where food production has kept ahead of population growth globally, but has fallen per capita in 55 (mainly African) countries, it would </w:t>
       </w:r>
       <w:r>
         <w:rPr>
@@ -4246,7 +4264,7 @@
           <w:szCs w:val="22"/>
         </w:rPr>
         <w:lastRenderedPageBreak/>
-        <w:t>these trends will continue. About 30 countries - most of them African - can expect serious problems unless they reduce population growth and give higher priority to agriculture and conservation. Though a warmer, wetter earth with high CO2 levels is likely to be capable of producing more food, the amounts will still be inadequate for many poorer countries. In many cases, the population projections are greater than the entire local land resources can support.}</w:t>
+        <w:t>seem that these trends will continue. About 30 countries - most of them African - can expect serious problems unless they reduce population growth and give higher priority to agriculture and conservation. Though a warmer, wetter earth with high CO2 levels is likely to be capable of producing more food, the amounts will still be inadequate for many poorer countries. In many cases, the population projections are greater than the entire local land resources can support.}</w:t>
       </w:r>
     </w:p>
     <w:p>
@@ -4586,6 +4604,15 @@
           <w:szCs w:val="22"/>
         </w:rPr>
       </w:pPr>
+      <w:r>
+        <w:rPr>
+          <w:rFonts w:ascii="Arial" w:hAnsi="Arial" w:cs="Arial"/>
+          <w:sz w:val="22"/>
+          <w:szCs w:val="22"/>
+          <w:lang w:val="en-US"/>
+        </w:rPr>
+        <w:t xml:space="preserve">        </w:t>
+      </w:r>
       <w:r>
         <w:rPr>
           <w:rFonts w:ascii="Arial" w:hAnsi="Arial" w:cs="Arial"/>
@@ -4856,6 +4883,15 @@
           <w:rFonts w:ascii="Arial" w:hAnsi="Arial" w:cs="Arial"/>
           <w:sz w:val="22"/>
           <w:szCs w:val="22"/>
+          <w:lang w:val="en-US"/>
+        </w:rPr>
+        <w:t xml:space="preserve">        </w:t>
+      </w:r>
+      <w:r>
+        <w:rPr>
+          <w:rFonts w:ascii="Arial" w:hAnsi="Arial" w:cs="Arial"/>
+          <w:sz w:val="22"/>
+          <w:szCs w:val="22"/>
         </w:rPr>
         <w:t>In the town of Agra there lived a rich businessman. But he was also quite a miser. Various people used to flock outside his house everyday hoping for some kind of generosity, but they always had to return home disappointed. He used to ward them off with false promises and then never lived up to his word. Then one day, a poet named Raidas arrived at his house and said that he wanted to read out his poems to the rich man. As the rich man was very fond of poetry, he welcomed him in with open arms.</w:t>
       </w:r>
@@ -4874,6 +4910,15 @@
           <w:rFonts w:ascii="Arial" w:hAnsi="Arial" w:cs="Arial"/>
           <w:sz w:val="22"/>
           <w:szCs w:val="22"/>
+          <w:lang w:val="en-US"/>
+        </w:rPr>
+        <w:t xml:space="preserve">        </w:t>
+      </w:r>
+      <w:r>
+        <w:rPr>
+          <w:rFonts w:ascii="Arial" w:hAnsi="Arial" w:cs="Arial"/>
+          <w:sz w:val="22"/>
+          <w:szCs w:val="22"/>
         </w:rPr>
         <w:t>Raidas started to recite all his poems one by one. The rich man was very pleased and especially so when he heard and especially so when he heard the poem that Raidas had written on him. In those days it was a custom for rich man and kings to show their appreciation through a reward or a gift, as that was the only means of earning that a poor poet possessed. So the rich man promised Raidas some gifts and asked him to come and collect them the next day, Raidas was pleased.</w:t>
       </w:r>
@@ -4892,6 +4937,15 @@
           <w:rFonts w:ascii="Arial" w:hAnsi="Arial" w:cs="Arial"/>
           <w:sz w:val="22"/>
           <w:szCs w:val="22"/>
+          <w:lang w:val="en-US"/>
+        </w:rPr>
+        <w:t xml:space="preserve">        </w:t>
+      </w:r>
+      <w:r>
+        <w:rPr>
+          <w:rFonts w:ascii="Arial" w:hAnsi="Arial" w:cs="Arial"/>
+          <w:sz w:val="22"/>
+          <w:szCs w:val="22"/>
         </w:rPr>
         <w:t>The next morning when he arrived at the house, the rich man pretended that he had never laid eyes on him before. When Raidas reminded him of his promise, he said that although Raidas was a good poet he liked the poems which were written on him and rest of the poems were very ordinary. He also said that he had earlier promised a reward to Raidas not because he was really pleased or impressed but to simply encourage him. Raidas was extremely upset, but as there was nothing that he could do, he quietly left the house. On his way home he saw his brother Kuber riding a horse. So he stopped him and asked for his help after narrating the whole incident. Kuber took him to his own house in order to come up with a plan. Alter giving it to some thought he asked Raidas to go to a friend’s house with five gold coins and request the friend to plan a dinner where the rich man would also be invited. He then narrated his plan to him.</w:t>
       </w:r>
@@ -4905,6 +4959,15 @@
           <w:szCs w:val="22"/>
         </w:rPr>
       </w:pPr>
+      <w:r>
+        <w:rPr>
+          <w:rFonts w:ascii="Arial" w:hAnsi="Arial" w:cs="Arial"/>
+          <w:sz w:val="22"/>
+          <w:szCs w:val="22"/>
+          <w:lang w:val="en-US"/>
+        </w:rPr>
+        <w:t xml:space="preserve">        </w:t>
+      </w:r>
       <w:r>
         <w:rPr>
           <w:rFonts w:ascii="Arial" w:hAnsi="Arial" w:cs="Arial"/>
@@ -6031,7 +6094,7 @@
         <w:szCs w:val="24"/>
         <w:lang w:val="en-US"/>
       </w:rPr>
-      <w:t>7</w:t>
+      <w:t>9</w:t>
     </w:r>
     <w:r>
       <w:rPr>
@@ -24940,7 +25003,7 @@
 </file>
 
 <file path=customXml/itemProps1.xml><?xml version="1.0" encoding="utf-8"?>
-<ds:datastoreItem xmlns:ds="http://schemas.openxmlformats.org/officeDocument/2006/customXml" ds:itemID="{DBBE6A1F-18E7-448F-950E-2F04FC286D53}">
+<ds:datastoreItem xmlns:ds="http://schemas.openxmlformats.org/officeDocument/2006/customXml" ds:itemID="{A17F3FE5-9570-4182-8AAB-3936E69D8358}">
   <ds:schemaRefs>
     <ds:schemaRef ds:uri="http://schemas.openxmlformats.org/officeDocument/2006/bibliography"/>
   </ds:schemaRefs>

</xml_diff>